<commit_message>
Cleaned up automaton code, minor formatting/revising on description, grammar, readme
</commit_message>
<xml_diff>
--- a/EECS510_Project_Description.docx
+++ b/EECS510_Project_Description.docx
@@ -5,6 +5,15 @@
     <w:p>
       <w:pPr>
         <w:ind w:firstLine="720"/>
+        <w:jc w:val="center"/>
+      </w:pPr>
+      <w:r>
+        <w:t>EECS 510 Formal Language Project: Description</w:t>
+      </w:r>
+    </w:p>
+    <w:p>
+      <w:pPr>
+        <w:ind w:firstLine="720"/>
       </w:pPr>
       <w:r>
         <w:t>This language is the language of arithmetic expressions. Its alphabet consists of the basic numerals: 0 through 9, the standard English alphabet: a through z, parentheses: both left and right, and six operators: plus, minus, times, divide, modulo, and exponent. The language consists of the strings that can be assembled from combinations of the alphabet characters such that the resulting string is in a format the is consistent with standard arithmetic principles.</w:t>
@@ -64,7 +73,15 @@
         <w:t xml:space="preserve">This language was inspired by a calculator software engineering project. The calculator took in arithmetic expressions in the form of a string, tokenized them, and then calculated a result from the expression. This language aims to define a formal definition of the strings that could be evaluated by the calculator. The grammar for this language can produce strings that could be solved by the calculator, such that the produced strings could be used as test cases for the calculator. </w:t>
       </w:r>
       <w:r>
-        <w:t xml:space="preserve">The grammar design incorporates the order of operations into the derivation of the strings. However, the order of operations is only observable in a derivation tree, which this project is not concerned with. As such, there is some ambiguity in the grammar, as some strings can be derived in different ways, with different ‘meanings’. As an example, the equations </w:t>
+        <w:t xml:space="preserve">The grammar design incorporates the order of operations into the derivation of the strings. However, the order of operations is only observable in a derivation tree, which this project is not concerned with. As such, there is some ambiguity in </w:t>
+      </w:r>
+      <w:proofErr w:type="gramStart"/>
+      <w:r>
+        <w:t>the grammar</w:t>
+      </w:r>
+      <w:proofErr w:type="gramEnd"/>
+      <w:r>
+        <w:t xml:space="preserve">, as some strings can be derived in different ways, with different ‘meanings’. As an example, the equations </w:t>
       </w:r>
       <m:oMath>
         <m:sSup>
@@ -158,11 +175,8 @@
         <w:t xml:space="preserve"> </w:t>
       </w:r>
       <w:r>
-        <w:t xml:space="preserve">The automaton for this language determines if a string is part of the language, such that the automata </w:t>
-      </w:r>
-      <w:r>
         <w:lastRenderedPageBreak/>
-        <w:t>could be inserted into the calculator and used to determine the validity of the input string before any further processing is done.</w:t>
+        <w:t>The automaton for this language determines if a string is part of the language, such that the automata could be inserted into the calculator and used to determine the validity of the input string before any further processing is done.</w:t>
       </w:r>
       <w:r>
         <w:t xml:space="preserve"> The automaton does not perform any actual calculations, its only purpose is to determine if a given string is part of the language. As such, it is not concerned with, and does not recognize, the order of operations that is encoded from the grammar. From the example above, the automaton only sees the string </w:t>
@@ -201,7 +215,15 @@
         <w:t>α</w:t>
       </w:r>
       <w:r>
-        <w:t>, +, -, *, /, ^, %, (, )}</w:t>
+        <w:t>, +, -, *, /, ^, %, (</w:t>
+      </w:r>
+      <w:proofErr w:type="gramStart"/>
+      <w:r>
+        <w:t>, )</w:t>
+      </w:r>
+      <w:proofErr w:type="gramEnd"/>
+      <w:r>
+        <w:t>}</w:t>
       </w:r>
     </w:p>
     <w:p>
@@ -248,7 +270,15 @@
       </w:r>
       <w:r>
         <w:tab/>
-        <w:t>‘-‘: Minus – unary or binary</w:t>
+        <w:t>‘</w:t>
+      </w:r>
+      <w:proofErr w:type="gramStart"/>
+      <w:r>
+        <w:t>-‘</w:t>
+      </w:r>
+      <w:proofErr w:type="gramEnd"/>
+      <w:r>
+        <w:t>: Minus – unary or binary</w:t>
       </w:r>
     </w:p>
     <w:p>
@@ -355,7 +385,15 @@
         </w:numPr>
       </w:pPr>
       <w:r>
-        <w:t>Can be contained within set of parentheses</w:t>
+        <w:t xml:space="preserve">Can be contained within </w:t>
+      </w:r>
+      <w:proofErr w:type="gramStart"/>
+      <w:r>
+        <w:t>set</w:t>
+      </w:r>
+      <w:proofErr w:type="gramEnd"/>
+      <w:r>
+        <w:t xml:space="preserve"> of parentheses</w:t>
       </w:r>
     </w:p>
     <w:p>
@@ -391,7 +429,15 @@
         </w:numPr>
       </w:pPr>
       <w:r>
-        <w:t>Sequence of any amount of #’s</w:t>
+        <w:t xml:space="preserve">Sequence of any amount </w:t>
+      </w:r>
+      <w:proofErr w:type="gramStart"/>
+      <w:r>
+        <w:t>of #’</w:t>
+      </w:r>
+      <w:proofErr w:type="gramEnd"/>
+      <w:r>
+        <w:t>s</w:t>
       </w:r>
     </w:p>
     <w:p>
@@ -419,7 +465,15 @@
         </w:numPr>
       </w:pPr>
       <w:r>
-        <w:t>May be preceded by ‘-‘ if:</w:t>
+        <w:t>May be preceded by ‘</w:t>
+      </w:r>
+      <w:proofErr w:type="gramStart"/>
+      <w:r>
+        <w:t>-‘ if</w:t>
+      </w:r>
+      <w:proofErr w:type="gramEnd"/>
+      <w:r>
+        <w:t>:</w:t>
       </w:r>
     </w:p>
     <w:p>
@@ -485,7 +539,15 @@
         <w:t>parenthesis</w:t>
       </w:r>
       <w:r>
-        <w:t xml:space="preserve"> – ‘(‘ must be followed </w:t>
+        <w:t xml:space="preserve"> – ‘</w:t>
+      </w:r>
+      <w:proofErr w:type="gramStart"/>
+      <w:r>
+        <w:t>(‘ must</w:t>
+      </w:r>
+      <w:proofErr w:type="gramEnd"/>
+      <w:r>
+        <w:t xml:space="preserve"> be followed </w:t>
       </w:r>
       <w:r>
         <w:t xml:space="preserve">-at some point- </w:t>
@@ -521,7 +583,15 @@
         </w:numPr>
       </w:pPr>
       <w:r>
-        <w:t xml:space="preserve">Set may be preceded by ‘-‘ </w:t>
+        <w:t>Set may be preceded by ‘</w:t>
+      </w:r>
+      <w:proofErr w:type="gramStart"/>
+      <w:r>
+        <w:t>-‘</w:t>
+      </w:r>
+      <w:proofErr w:type="gramEnd"/>
+      <w:r>
+        <w:t xml:space="preserve"> </w:t>
       </w:r>
     </w:p>
     <w:p>
@@ -533,13 +603,26 @@
         </w:numPr>
       </w:pPr>
       <w:r>
-        <w:t xml:space="preserve">Cannot be directly preceded/followed by #, </w:t>
+        <w:t xml:space="preserve">Cannot be directly preceded/followed </w:t>
+      </w:r>
+      <w:proofErr w:type="gramStart"/>
+      <w:r>
+        <w:t xml:space="preserve">by #, </w:t>
       </w:r>
       <w:r>
         <w:t>α</w:t>
       </w:r>
-      <w:r>
-        <w:t xml:space="preserve"> or another parentheses set</w:t>
+      <w:proofErr w:type="gramEnd"/>
+      <w:r>
+        <w:t xml:space="preserve"> or </w:t>
+      </w:r>
+      <w:proofErr w:type="gramStart"/>
+      <w:r>
+        <w:t>another</w:t>
+      </w:r>
+      <w:proofErr w:type="gramEnd"/>
+      <w:r>
+        <w:t xml:space="preserve"> parentheses set</w:t>
       </w:r>
     </w:p>
     <w:p>
@@ -750,7 +833,15 @@
         </w:numPr>
       </w:pPr>
       <w:r>
-        <w:t xml:space="preserve">–First character, or (!(preceded by number, variable, right </w:t>
+        <w:t xml:space="preserve">–First character, or </w:t>
+      </w:r>
+      <w:proofErr w:type="gramStart"/>
+      <w:r>
+        <w:t>(!(</w:t>
+      </w:r>
+      <w:proofErr w:type="gramEnd"/>
+      <w:r>
+        <w:t xml:space="preserve">preceded by number, variable, right </w:t>
       </w:r>
       <w:r>
         <w:t>parenthesis</w:t>
@@ -879,7 +970,15 @@
         </w:numPr>
       </w:pPr>
       <w:r>
-        <w:t>Cannot be last character</w:t>
+        <w:t xml:space="preserve">Cannot be </w:t>
+      </w:r>
+      <w:proofErr w:type="gramStart"/>
+      <w:r>
+        <w:t>last</w:t>
+      </w:r>
+      <w:proofErr w:type="gramEnd"/>
+      <w:r>
+        <w:t xml:space="preserve"> character</w:t>
       </w:r>
     </w:p>
     <w:p>
@@ -915,7 +1014,15 @@
         <w:t>parenthesis</w:t>
       </w:r>
       <w:r>
-        <w:t xml:space="preserve">) &amp;&amp; !(followed by number, variable, left </w:t>
+        <w:t>) &amp;</w:t>
+      </w:r>
+      <w:proofErr w:type="gramStart"/>
+      <w:r>
+        <w:t>&amp; !</w:t>
+      </w:r>
+      <w:proofErr w:type="gramEnd"/>
+      <w:r>
+        <w:t xml:space="preserve">(followed by number, variable, left </w:t>
       </w:r>
       <w:r>
         <w:t>parenthesis</w:t>
@@ -1045,8 +1152,13 @@
         </w:numPr>
       </w:pPr>
       <w:r>
-        <w:t>Minus – ‘-‘</w:t>
-      </w:r>
+        <w:t>Minus – ‘</w:t>
+      </w:r>
+      <w:proofErr w:type="gramStart"/>
+      <w:r>
+        <w:t>-‘</w:t>
+      </w:r>
+      <w:proofErr w:type="gramEnd"/>
     </w:p>
     <w:p>
       <w:pPr>
@@ -1072,10 +1184,18 @@
         </w:numPr>
       </w:pPr>
       <w:r>
-        <w:t>If p</w:t>
-      </w:r>
-      <w:r>
-        <w:t xml:space="preserve">receding character is not number, variable, right </w:t>
+        <w:t xml:space="preserve">If </w:t>
+      </w:r>
+      <w:proofErr w:type="gramStart"/>
+      <w:r>
+        <w:t>p</w:t>
+      </w:r>
+      <w:r>
+        <w:t>receding</w:t>
+      </w:r>
+      <w:proofErr w:type="gramEnd"/>
+      <w:r>
+        <w:t xml:space="preserve"> character is not number, variable, right </w:t>
       </w:r>
       <w:r>
         <w:t>parenthesis</w:t>
@@ -1129,7 +1249,15 @@
         </w:numPr>
       </w:pPr>
       <w:r>
-        <w:t>Other operators – ‘+’, ’*’, ‘/’, ‘%’, ‘^’ (plus, times, divide, modulo, exponent)</w:t>
+        <w:t>Other operators – ‘+’</w:t>
+      </w:r>
+      <w:proofErr w:type="gramStart"/>
+      <w:r>
+        <w:t>, ’</w:t>
+      </w:r>
+      <w:proofErr w:type="gramEnd"/>
+      <w:r>
+        <w:t>*’, ‘/’, ‘%’, ‘^’ (plus, times, divide, modulo, exponent)</w:t>
       </w:r>
     </w:p>
     <w:p>

</xml_diff>

<commit_message>
Minor edits to description
</commit_message>
<xml_diff>
--- a/EECS510_Project_Description.docx
+++ b/EECS510_Project_Description.docx
@@ -16,7 +16,13 @@
         <w:ind w:firstLine="720"/>
       </w:pPr>
       <w:r>
-        <w:t>This language is the language of arithmetic expressions. Its alphabet consists of the basic numerals: 0 through 9, the standard English alphabet: a through z, parentheses: both left and right, and six operators: plus, minus, times, divide, modulo, and exponent. The language consists of the strings that can be assembled from combinations of the alphabet characters such that the resulting string is in a format the is consistent with standard arithmetic principles.</w:t>
+        <w:t>This language is the language of arithmetic expressions. Its alphabet consists of the basic numerals: 0 through 9, the standard English alphabet: a through z, parentheses: both left and right, and six operators: plus, minus, times, divide, modulo, and exponent. The language consists of the strings that can be assembled from combinations of the alphabet characters such that the resulting string is in a format th</w:t>
+      </w:r>
+      <w:r>
+        <w:t>at</w:t>
+      </w:r>
+      <w:r>
+        <w:t xml:space="preserve"> is consistent with standard arithmetic principles.</w:t>
       </w:r>
       <w:r>
         <w:t xml:space="preserve"> Each operator represents an arithmetic operation: plus -&gt; addition, minus -&gt; subtraction, times -&gt; multiplication, divide -&gt; division, modulo -&gt; modulo (remainder division), exponent -&gt; exponentiation. The basic form of the language is an expression, which consists of </w:t>
@@ -61,7 +67,19 @@
         <w:t>.</w:t>
       </w:r>
       <w:r>
-        <w:t xml:space="preserve"> The minus operator can also exist as a unary operator, representing a negative sign. In this case, it can be placed before a number, variable, or parentheses surrounded expression.</w:t>
+        <w:t xml:space="preserve"> The minus operator can also exist as a unary operator, representing a negative sign. In this case, it can be placed before a number, </w:t>
+      </w:r>
+      <w:r>
+        <w:t xml:space="preserve">a </w:t>
+      </w:r>
+      <w:r>
+        <w:t>variable, or parentheses surround</w:t>
+      </w:r>
+      <w:r>
+        <w:t>ing an</w:t>
+      </w:r>
+      <w:r>
+        <w:t xml:space="preserve"> expression.</w:t>
       </w:r>
       <w:r>
         <w:t xml:space="preserve"> A description of the alphabet and more complete language rules are presented below.</w:t>
@@ -70,18 +88,28 @@
     <w:p>
       <w:r>
         <w:tab/>
-        <w:t xml:space="preserve">This language was inspired by a calculator software engineering project. The calculator took in arithmetic expressions in the form of a string, tokenized them, and then calculated a result from the expression. This language aims to define a formal definition of the strings that could be evaluated by the calculator. The grammar for this language can produce strings that could be solved by the calculator, such that the produced strings could be used as test cases for the calculator. </w:t>
-      </w:r>
-      <w:r>
-        <w:t xml:space="preserve">The grammar design incorporates the order of operations into the derivation of the strings. However, the order of operations is only observable in a derivation tree, which this project is not concerned with. As such, there is some ambiguity in </w:t>
-      </w:r>
-      <w:proofErr w:type="gramStart"/>
-      <w:r>
-        <w:t>the grammar</w:t>
-      </w:r>
-      <w:proofErr w:type="gramEnd"/>
-      <w:r>
-        <w:t xml:space="preserve">, as some strings can be derived in different ways, with different ‘meanings’. As an example, the equations </w:t>
+        <w:t xml:space="preserve">This language was inspired by a calculator software engineering project. The calculator took in </w:t>
+      </w:r>
+      <w:r>
+        <w:t xml:space="preserve">an </w:t>
+      </w:r>
+      <w:r>
+        <w:t xml:space="preserve">arithmetic expression in the form of a string, tokenized </w:t>
+      </w:r>
+      <w:r>
+        <w:t>it</w:t>
+      </w:r>
+      <w:r>
+        <w:t xml:space="preserve">, then calculated a result from the expression. This language aims to </w:t>
+      </w:r>
+      <w:r>
+        <w:t>establish</w:t>
+      </w:r>
+      <w:r>
+        <w:t xml:space="preserve"> a formal definition of the strings that could be evaluated by the calculator. The grammar for this language can produce strings that could be solved by the calculator, such that the produced strings could be used as test cases for the calculator. </w:t>
+      </w:r>
+      <w:r>
+        <w:t xml:space="preserve">The grammar design incorporates the order of operations into the derivation of the strings. However, the order of operations is only observable in a derivation tree, which this project is not concerned with. As such, there is some ambiguity in the grammar, as some strings can be derived in different ways, with different ‘meanings’. As an example, the equations </w:t>
       </w:r>
       <m:oMath>
         <m:sSup>
@@ -215,15 +243,19 @@
         <w:t>α</w:t>
       </w:r>
       <w:r>
-        <w:t>, +, -, *, /, ^, %, (</w:t>
-      </w:r>
-      <w:proofErr w:type="gramStart"/>
-      <w:r>
-        <w:t>, )</w:t>
-      </w:r>
-      <w:proofErr w:type="gramEnd"/>
-      <w:r>
-        <w:t>}</w:t>
+        <w:t xml:space="preserve">, +, -, *, /, </w:t>
+      </w:r>
+      <w:r>
+        <w:t>%</w:t>
+      </w:r>
+      <w:r>
+        <w:t xml:space="preserve">, </w:t>
+      </w:r>
+      <w:r>
+        <w:t>^</w:t>
+      </w:r>
+      <w:r>
+        <w:t>, (, )}</w:t>
       </w:r>
     </w:p>
     <w:p>
@@ -261,7 +293,13 @@
       </w:r>
       <w:r>
         <w:tab/>
-        <w:t>‘+’: Plus - unary</w:t>
+        <w:t xml:space="preserve">‘+’: Plus - </w:t>
+      </w:r>
+      <w:r>
+        <w:t>bi</w:t>
+      </w:r>
+      <w:r>
+        <w:t>nary</w:t>
       </w:r>
     </w:p>
     <w:p>
@@ -270,15 +308,7 @@
       </w:r>
       <w:r>
         <w:tab/>
-        <w:t>‘</w:t>
-      </w:r>
-      <w:proofErr w:type="gramStart"/>
-      <w:r>
-        <w:t>-‘</w:t>
-      </w:r>
-      <w:proofErr w:type="gramEnd"/>
-      <w:r>
-        <w:t>: Minus – unary or binary</w:t>
+        <w:t>‘-‘: Minus – unary or binary</w:t>
       </w:r>
     </w:p>
     <w:p>
@@ -385,15 +415,7 @@
         </w:numPr>
       </w:pPr>
       <w:r>
-        <w:t xml:space="preserve">Can be contained within </w:t>
-      </w:r>
-      <w:proofErr w:type="gramStart"/>
-      <w:r>
-        <w:t>set</w:t>
-      </w:r>
-      <w:proofErr w:type="gramEnd"/>
-      <w:r>
-        <w:t xml:space="preserve"> of parentheses</w:t>
+        <w:t>Can be contained within set of parentheses</w:t>
       </w:r>
     </w:p>
     <w:p>
@@ -429,15 +451,7 @@
         </w:numPr>
       </w:pPr>
       <w:r>
-        <w:t xml:space="preserve">Sequence of any amount </w:t>
-      </w:r>
-      <w:proofErr w:type="gramStart"/>
-      <w:r>
-        <w:t>of #’</w:t>
-      </w:r>
-      <w:proofErr w:type="gramEnd"/>
-      <w:r>
-        <w:t>s</w:t>
+        <w:t>Sequence of any amount of #’s</w:t>
       </w:r>
     </w:p>
     <w:p>
@@ -465,15 +479,7 @@
         </w:numPr>
       </w:pPr>
       <w:r>
-        <w:t>May be preceded by ‘</w:t>
-      </w:r>
-      <w:proofErr w:type="gramStart"/>
-      <w:r>
-        <w:t>-‘ if</w:t>
-      </w:r>
-      <w:proofErr w:type="gramEnd"/>
-      <w:r>
-        <w:t>:</w:t>
+        <w:t>May be preceded by ‘-‘ if:</w:t>
       </w:r>
     </w:p>
     <w:p>
@@ -533,21 +539,19 @@
         </w:numPr>
       </w:pPr>
       <w:r>
-        <w:t xml:space="preserve">Ever left (open) </w:t>
-      </w:r>
-      <w:r>
-        <w:t>parenthesis</w:t>
-      </w:r>
-      <w:r>
-        <w:t xml:space="preserve"> – ‘</w:t>
-      </w:r>
-      <w:proofErr w:type="gramStart"/>
-      <w:r>
-        <w:t>(‘ must</w:t>
-      </w:r>
-      <w:proofErr w:type="gramEnd"/>
-      <w:r>
-        <w:t xml:space="preserve"> be followed </w:t>
+        <w:t>Ever</w:t>
+      </w:r>
+      <w:r>
+        <w:t>y</w:t>
+      </w:r>
+      <w:r>
+        <w:t xml:space="preserve"> left (open) </w:t>
+      </w:r>
+      <w:r>
+        <w:t>parenthesis</w:t>
+      </w:r>
+      <w:r>
+        <w:t xml:space="preserve"> – ‘(‘ must be followed </w:t>
       </w:r>
       <w:r>
         <w:t xml:space="preserve">-at some point- </w:t>
@@ -583,16 +587,658 @@
         </w:numPr>
       </w:pPr>
       <w:r>
-        <w:t>Set may be preceded by ‘</w:t>
-      </w:r>
-      <w:proofErr w:type="gramStart"/>
-      <w:r>
-        <w:t>-‘</w:t>
-      </w:r>
-      <w:proofErr w:type="gramEnd"/>
+        <w:t xml:space="preserve">Set may be preceded by ‘-‘ </w:t>
+      </w:r>
+    </w:p>
+    <w:p>
+      <w:pPr>
+        <w:pStyle w:val="ListParagraph"/>
+        <w:numPr>
+          <w:ilvl w:val="1"/>
+          <w:numId w:val="1"/>
+        </w:numPr>
+      </w:pPr>
+      <w:r>
+        <w:t xml:space="preserve">Cannot be directly preceded/followed by #, </w:t>
+      </w:r>
+      <w:r>
+        <w:t>α</w:t>
+      </w:r>
+      <w:r>
+        <w:t xml:space="preserve"> or another parentheses set</w:t>
+      </w:r>
+    </w:p>
+    <w:p>
+      <w:pPr>
+        <w:pStyle w:val="ListParagraph"/>
+        <w:numPr>
+          <w:ilvl w:val="1"/>
+          <w:numId w:val="1"/>
+        </w:numPr>
+      </w:pPr>
+      <w:r>
+        <w:t>Implement</w:t>
+      </w:r>
+      <w:r>
+        <w:t>ed via a</w:t>
+      </w:r>
+      <w:r>
+        <w:t xml:space="preserve"> stack in</w:t>
+      </w:r>
+      <w:r>
+        <w:t xml:space="preserve"> the</w:t>
+      </w:r>
+      <w:r>
+        <w:t xml:space="preserve"> PDA</w:t>
+      </w:r>
+    </w:p>
+    <w:p>
+      <w:pPr>
+        <w:pStyle w:val="ListParagraph"/>
+        <w:numPr>
+          <w:ilvl w:val="0"/>
+          <w:numId w:val="1"/>
+        </w:numPr>
+      </w:pPr>
+      <w:r>
+        <w:t>Order of operations</w:t>
+      </w:r>
+    </w:p>
+    <w:p>
+      <w:pPr>
+        <w:pStyle w:val="ListParagraph"/>
+        <w:numPr>
+          <w:ilvl w:val="1"/>
+          <w:numId w:val="1"/>
+        </w:numPr>
+      </w:pPr>
+      <w:r>
+        <w:t>Parentheses</w:t>
+      </w:r>
+    </w:p>
+    <w:p>
+      <w:pPr>
+        <w:pStyle w:val="ListParagraph"/>
+        <w:numPr>
+          <w:ilvl w:val="1"/>
+          <w:numId w:val="1"/>
+        </w:numPr>
+      </w:pPr>
+      <w:r>
+        <w:t>Exponentiation</w:t>
+      </w:r>
+    </w:p>
+    <w:p>
+      <w:pPr>
+        <w:pStyle w:val="ListParagraph"/>
+        <w:numPr>
+          <w:ilvl w:val="2"/>
+          <w:numId w:val="1"/>
+        </w:numPr>
+      </w:pPr>
+      <w:r>
+        <w:t>Right-hand side expression (exponent) precedes the exponentiation</w:t>
+      </w:r>
+    </w:p>
+    <w:p>
+      <w:pPr>
+        <w:pStyle w:val="ListParagraph"/>
+        <w:numPr>
+          <w:ilvl w:val="1"/>
+          <w:numId w:val="1"/>
+        </w:numPr>
+      </w:pPr>
+      <w:r>
+        <w:t>Multiplication, division, modulo</w:t>
+      </w:r>
+    </w:p>
+    <w:p>
+      <w:pPr>
+        <w:pStyle w:val="ListParagraph"/>
+        <w:numPr>
+          <w:ilvl w:val="1"/>
+          <w:numId w:val="1"/>
+        </w:numPr>
+      </w:pPr>
+      <w:r>
+        <w:t>Addition, subtraction</w:t>
+      </w:r>
+    </w:p>
+    <w:p>
+      <w:pPr>
+        <w:pStyle w:val="ListParagraph"/>
+        <w:numPr>
+          <w:ilvl w:val="1"/>
+          <w:numId w:val="1"/>
+        </w:numPr>
+      </w:pPr>
+      <w:r>
+        <w:t>Left to right, within each level</w:t>
+      </w:r>
+    </w:p>
+    <w:p>
+      <w:pPr>
+        <w:pStyle w:val="ListParagraph"/>
+        <w:numPr>
+          <w:ilvl w:val="0"/>
+          <w:numId w:val="1"/>
+        </w:numPr>
+      </w:pPr>
+      <w:r>
+        <w:t>Terminal symbol characteristics</w:t>
+      </w:r>
+    </w:p>
+    <w:p>
+      <w:pPr>
+        <w:pStyle w:val="ListParagraph"/>
+        <w:numPr>
+          <w:ilvl w:val="1"/>
+          <w:numId w:val="1"/>
+        </w:numPr>
+      </w:pPr>
+      <w:r>
+        <w:t>Numerals</w:t>
+      </w:r>
+    </w:p>
+    <w:p>
+      <w:pPr>
+        <w:pStyle w:val="ListParagraph"/>
+        <w:numPr>
+          <w:ilvl w:val="2"/>
+          <w:numId w:val="1"/>
+        </w:numPr>
+      </w:pPr>
+      <w:r>
+        <w:t>Can go anywhere. No special rules</w:t>
+      </w:r>
+    </w:p>
+    <w:p>
+      <w:pPr>
+        <w:pStyle w:val="ListParagraph"/>
+        <w:numPr>
+          <w:ilvl w:val="2"/>
+          <w:numId w:val="1"/>
+        </w:numPr>
+      </w:pPr>
+      <w:r>
+        <w:t>Sequences of any length (greater than zero)</w:t>
+      </w:r>
+    </w:p>
+    <w:p>
+      <w:pPr>
+        <w:pStyle w:val="ListParagraph"/>
+        <w:numPr>
+          <w:ilvl w:val="2"/>
+          <w:numId w:val="1"/>
+        </w:numPr>
+      </w:pPr>
+      <w:r>
+        <w:t>Cannot be directly preceded or followed by variables</w:t>
+      </w:r>
+    </w:p>
+    <w:p>
+      <w:pPr>
+        <w:pStyle w:val="ListParagraph"/>
+        <w:numPr>
+          <w:ilvl w:val="1"/>
+          <w:numId w:val="1"/>
+        </w:numPr>
+      </w:pPr>
+      <w:r>
+        <w:lastRenderedPageBreak/>
+        <w:t>Variables (alphabetic characters)</w:t>
+      </w:r>
+    </w:p>
+    <w:p>
+      <w:pPr>
+        <w:pStyle w:val="ListParagraph"/>
+        <w:numPr>
+          <w:ilvl w:val="2"/>
+          <w:numId w:val="1"/>
+        </w:numPr>
+      </w:pPr>
+      <w:r>
+        <w:t>Go anywhere numerals go</w:t>
+      </w:r>
+    </w:p>
+    <w:p>
+      <w:pPr>
+        <w:pStyle w:val="ListParagraph"/>
+        <w:numPr>
+          <w:ilvl w:val="2"/>
+          <w:numId w:val="1"/>
+        </w:numPr>
+      </w:pPr>
+      <w:r>
+        <w:t>Single character sequences only</w:t>
+      </w:r>
+    </w:p>
+    <w:p>
+      <w:pPr>
+        <w:pStyle w:val="ListParagraph"/>
+        <w:numPr>
+          <w:ilvl w:val="2"/>
+          <w:numId w:val="1"/>
+        </w:numPr>
+      </w:pPr>
+      <w:r>
+        <w:t>Cannot directly precede or follow numerals</w:t>
+      </w:r>
+    </w:p>
+    <w:p>
+      <w:pPr>
+        <w:pStyle w:val="ListParagraph"/>
+        <w:numPr>
+          <w:ilvl w:val="1"/>
+          <w:numId w:val="1"/>
+        </w:numPr>
+      </w:pPr>
+      <w:r>
+        <w:t xml:space="preserve">Left </w:t>
+      </w:r>
+      <w:r>
+        <w:t>parenthesis</w:t>
+      </w:r>
+      <w:r>
+        <w:t xml:space="preserve"> – ‘(‘</w:t>
+      </w:r>
+    </w:p>
+    <w:p>
+      <w:pPr>
+        <w:pStyle w:val="ListParagraph"/>
+        <w:numPr>
+          <w:ilvl w:val="2"/>
+          <w:numId w:val="1"/>
+        </w:numPr>
+      </w:pPr>
+      <w:r>
+        <w:t xml:space="preserve">–First character, or </w:t>
+      </w:r>
+      <w:r>
+        <w:t xml:space="preserve">not </w:t>
+      </w:r>
+      <w:r>
+        <w:t xml:space="preserve">preceded by number, variable, right </w:t>
+      </w:r>
+      <w:r>
+        <w:t>parenthesis</w:t>
+      </w:r>
+      <w:r>
+        <w:t xml:space="preserve">, and </w:t>
+      </w:r>
+      <w:r>
+        <w:t xml:space="preserve">followed by number, variable, minus, left </w:t>
+      </w:r>
+      <w:r>
+        <w:t>parenthesis</w:t>
+      </w:r>
+    </w:p>
+    <w:p>
+      <w:pPr>
+        <w:pStyle w:val="ListParagraph"/>
+        <w:numPr>
+          <w:ilvl w:val="2"/>
+          <w:numId w:val="1"/>
+        </w:numPr>
+      </w:pPr>
+      <w:r>
+        <w:t>If present, is start of expression</w:t>
+      </w:r>
+    </w:p>
+    <w:p>
+      <w:pPr>
+        <w:pStyle w:val="ListParagraph"/>
+        <w:numPr>
+          <w:ilvl w:val="3"/>
+          <w:numId w:val="1"/>
+        </w:numPr>
+      </w:pPr>
+      <w:r>
+        <w:t>Must be a</w:t>
+      </w:r>
+      <w:r>
+        <w:t>t</w:t>
+      </w:r>
+      <w:r>
+        <w:t xml:space="preserve"> start of string or preceded by an operator or left </w:t>
+      </w:r>
+      <w:r>
+        <w:t>parenthesis</w:t>
+      </w:r>
+    </w:p>
+    <w:p>
+      <w:pPr>
+        <w:pStyle w:val="ListParagraph"/>
+        <w:numPr>
+          <w:ilvl w:val="3"/>
+          <w:numId w:val="1"/>
+        </w:numPr>
+      </w:pPr>
+      <w:r>
+        <w:t xml:space="preserve">Cannot be preceded by right </w:t>
+      </w:r>
+      <w:r>
+        <w:t>parenthesis</w:t>
+      </w:r>
+      <w:r>
+        <w:t>, a numeral, or a variable</w:t>
+      </w:r>
+    </w:p>
+    <w:p>
+      <w:pPr>
+        <w:pStyle w:val="ListParagraph"/>
+        <w:numPr>
+          <w:ilvl w:val="2"/>
+          <w:numId w:val="1"/>
+        </w:numPr>
+      </w:pPr>
+      <w:r>
+        <w:t xml:space="preserve">Cannot be followed directly by a right </w:t>
+      </w:r>
+      <w:r>
+        <w:t>parenthesis</w:t>
+      </w:r>
+      <w:r>
+        <w:t>, or an operator</w:t>
+      </w:r>
+      <w:r>
+        <w:t xml:space="preserve"> (except unary minus)</w:t>
+      </w:r>
+    </w:p>
+    <w:p>
+      <w:pPr>
+        <w:pStyle w:val="ListParagraph"/>
+        <w:numPr>
+          <w:ilvl w:val="2"/>
+          <w:numId w:val="1"/>
+        </w:numPr>
+      </w:pPr>
+      <w:r>
+        <w:t xml:space="preserve">Must be followed by a left </w:t>
+      </w:r>
+      <w:r>
+        <w:t>parenthesis</w:t>
+      </w:r>
+      <w:r>
+        <w:t>, a numeral, a variable</w:t>
+      </w:r>
+      <w:r>
+        <w:t xml:space="preserve"> or a unary minus</w:t>
+      </w:r>
+    </w:p>
+    <w:p>
+      <w:pPr>
+        <w:pStyle w:val="ListParagraph"/>
+        <w:numPr>
+          <w:ilvl w:val="2"/>
+          <w:numId w:val="1"/>
+        </w:numPr>
+      </w:pPr>
+      <w:r>
+        <w:t xml:space="preserve">Must be followed eventually by a matching right </w:t>
+      </w:r>
+      <w:r>
+        <w:t>parenthesis</w:t>
+      </w:r>
+      <w:r>
+        <w:t>, at the other end of the expression</w:t>
+      </w:r>
+    </w:p>
+    <w:p>
+      <w:pPr>
+        <w:pStyle w:val="ListParagraph"/>
+        <w:numPr>
+          <w:ilvl w:val="2"/>
+          <w:numId w:val="1"/>
+        </w:numPr>
+      </w:pPr>
+      <w:r>
+        <w:t>Cannot be last character</w:t>
+      </w:r>
+    </w:p>
+    <w:p>
+      <w:pPr>
+        <w:pStyle w:val="ListParagraph"/>
+        <w:numPr>
+          <w:ilvl w:val="1"/>
+          <w:numId w:val="1"/>
+        </w:numPr>
+      </w:pPr>
+      <w:r>
+        <w:t xml:space="preserve">Right </w:t>
+      </w:r>
+      <w:r>
+        <w:t>parenthesis</w:t>
+      </w:r>
+      <w:r>
+        <w:t xml:space="preserve"> – ‘)’</w:t>
+      </w:r>
+    </w:p>
+    <w:p>
+      <w:pPr>
+        <w:pStyle w:val="ListParagraph"/>
+        <w:numPr>
+          <w:ilvl w:val="2"/>
+          <w:numId w:val="1"/>
+        </w:numPr>
+      </w:pPr>
+      <w:r>
+        <w:t>–Last character,</w:t>
+      </w:r>
+      <w:r>
+        <w:t xml:space="preserve"> or </w:t>
+      </w:r>
+      <w:r>
+        <w:t xml:space="preserve">preceded by number, variable, right </w:t>
+      </w:r>
+      <w:r>
+        <w:t>parenthesis</w:t>
+      </w:r>
+      <w:r>
+        <w:t xml:space="preserve"> and not followed</w:t>
+      </w:r>
+      <w:r>
+        <w:t xml:space="preserve"> by number, variable, left </w:t>
+      </w:r>
+      <w:r>
+        <w:t>parenthesis</w:t>
+      </w:r>
+    </w:p>
+    <w:p>
+      <w:pPr>
+        <w:pStyle w:val="ListParagraph"/>
+        <w:numPr>
+          <w:ilvl w:val="2"/>
+          <w:numId w:val="1"/>
+        </w:numPr>
+      </w:pPr>
+      <w:r>
+        <w:t>If present, is end of expression</w:t>
+      </w:r>
+    </w:p>
+    <w:p>
+      <w:pPr>
+        <w:pStyle w:val="ListParagraph"/>
+        <w:numPr>
+          <w:ilvl w:val="3"/>
+          <w:numId w:val="1"/>
+        </w:numPr>
+      </w:pPr>
+      <w:r>
+        <w:t xml:space="preserve">Must be end of string or followed by an operator or right </w:t>
+      </w:r>
+      <w:r>
+        <w:t>parenthesis</w:t>
+      </w:r>
+    </w:p>
+    <w:p>
+      <w:pPr>
+        <w:pStyle w:val="ListParagraph"/>
+        <w:numPr>
+          <w:ilvl w:val="3"/>
+          <w:numId w:val="1"/>
+        </w:numPr>
+      </w:pPr>
+      <w:r>
+        <w:lastRenderedPageBreak/>
+        <w:t xml:space="preserve">Cannot be followed by left </w:t>
+      </w:r>
+      <w:r>
+        <w:t>parenthesis</w:t>
+      </w:r>
+      <w:r>
+        <w:t>, numeral, variable</w:t>
+      </w:r>
+    </w:p>
+    <w:p>
+      <w:pPr>
+        <w:pStyle w:val="ListParagraph"/>
+        <w:numPr>
+          <w:ilvl w:val="2"/>
+          <w:numId w:val="1"/>
+        </w:numPr>
+      </w:pPr>
+      <w:r>
+        <w:t xml:space="preserve">Cannot be preceded directly by a left </w:t>
+      </w:r>
+      <w:r>
+        <w:t>parenthesis</w:t>
+      </w:r>
+      <w:r>
+        <w:t>, or an operator</w:t>
+      </w:r>
+    </w:p>
+    <w:p>
+      <w:pPr>
+        <w:pStyle w:val="ListParagraph"/>
+        <w:numPr>
+          <w:ilvl w:val="2"/>
+          <w:numId w:val="1"/>
+        </w:numPr>
+      </w:pPr>
+      <w:r>
+        <w:t xml:space="preserve">Must be preceded by right </w:t>
+      </w:r>
+      <w:r>
+        <w:t>parenthesis</w:t>
+      </w:r>
+      <w:r>
+        <w:t>, number, variable</w:t>
+      </w:r>
+    </w:p>
+    <w:p>
+      <w:pPr>
+        <w:pStyle w:val="ListParagraph"/>
+        <w:numPr>
+          <w:ilvl w:val="2"/>
+          <w:numId w:val="1"/>
+        </w:numPr>
+      </w:pPr>
+      <w:r>
+        <w:t xml:space="preserve">Must be preceded (not directly) by matching left </w:t>
+      </w:r>
+      <w:r>
+        <w:t>parenthesis</w:t>
+      </w:r>
+      <w:r>
+        <w:t xml:space="preserve"> at beginning of expression</w:t>
+      </w:r>
+    </w:p>
+    <w:p>
+      <w:pPr>
+        <w:pStyle w:val="ListParagraph"/>
+        <w:numPr>
+          <w:ilvl w:val="2"/>
+          <w:numId w:val="1"/>
+        </w:numPr>
+      </w:pPr>
+      <w:r>
+        <w:t>Cannot be first character</w:t>
+      </w:r>
+    </w:p>
+    <w:p>
+      <w:pPr>
+        <w:pStyle w:val="ListParagraph"/>
+        <w:numPr>
+          <w:ilvl w:val="1"/>
+          <w:numId w:val="1"/>
+        </w:numPr>
+      </w:pPr>
+      <w:r>
+        <w:t>Minus – ‘-‘</w:t>
+      </w:r>
+    </w:p>
+    <w:p>
+      <w:pPr>
+        <w:pStyle w:val="ListParagraph"/>
+        <w:numPr>
+          <w:ilvl w:val="2"/>
+          <w:numId w:val="1"/>
+        </w:numPr>
+      </w:pPr>
+      <w:r>
+        <w:t xml:space="preserve">If first character, following character must be number, variable, left </w:t>
+      </w:r>
+      <w:r>
+        <w:t>parenthesis</w:t>
+      </w:r>
+    </w:p>
+    <w:p>
+      <w:pPr>
+        <w:pStyle w:val="ListParagraph"/>
+        <w:numPr>
+          <w:ilvl w:val="2"/>
+          <w:numId w:val="1"/>
+        </w:numPr>
+      </w:pPr>
+      <w:r>
+        <w:t>If p</w:t>
+      </w:r>
+      <w:r>
+        <w:t xml:space="preserve">receding character is not number, variable, right </w:t>
+      </w:r>
+      <w:r>
+        <w:t>parenthesis</w:t>
+      </w:r>
+      <w:r>
+        <w:t xml:space="preserve">, following character must be number, variable, </w:t>
+      </w:r>
+      <w:r>
+        <w:t>left</w:t>
+      </w:r>
       <w:r>
         <w:t xml:space="preserve"> </w:t>
       </w:r>
+      <w:r>
+        <w:t>parenthesis</w:t>
+      </w:r>
+    </w:p>
+    <w:p>
+      <w:pPr>
+        <w:pStyle w:val="ListParagraph"/>
+        <w:numPr>
+          <w:ilvl w:val="2"/>
+          <w:numId w:val="1"/>
+        </w:numPr>
+      </w:pPr>
+      <w:r>
+        <w:t xml:space="preserve">Otherwise, following character must be number, variable, minus, left </w:t>
+      </w:r>
+      <w:r>
+        <w:t>parenthesis</w:t>
+      </w:r>
+    </w:p>
+    <w:p>
+      <w:pPr>
+        <w:pStyle w:val="ListParagraph"/>
+        <w:numPr>
+          <w:ilvl w:val="2"/>
+          <w:numId w:val="1"/>
+        </w:numPr>
+      </w:pPr>
+      <w:r>
+        <w:t>Cannot be end of expression or end of string</w:t>
+      </w:r>
     </w:p>
     <w:p>
       <w:pPr>
@@ -603,661 +1249,7 @@
         </w:numPr>
       </w:pPr>
       <w:r>
-        <w:t xml:space="preserve">Cannot be directly preceded/followed </w:t>
-      </w:r>
-      <w:proofErr w:type="gramStart"/>
-      <w:r>
-        <w:t xml:space="preserve">by #, </w:t>
-      </w:r>
-      <w:r>
-        <w:t>α</w:t>
-      </w:r>
-      <w:proofErr w:type="gramEnd"/>
-      <w:r>
-        <w:t xml:space="preserve"> or </w:t>
-      </w:r>
-      <w:proofErr w:type="gramStart"/>
-      <w:r>
-        <w:t>another</w:t>
-      </w:r>
-      <w:proofErr w:type="gramEnd"/>
-      <w:r>
-        <w:t xml:space="preserve"> parentheses set</w:t>
-      </w:r>
-    </w:p>
-    <w:p>
-      <w:pPr>
-        <w:pStyle w:val="ListParagraph"/>
-        <w:numPr>
-          <w:ilvl w:val="1"/>
-          <w:numId w:val="1"/>
-        </w:numPr>
-      </w:pPr>
-      <w:r>
-        <w:t>Implement with stack in PDA</w:t>
-      </w:r>
-    </w:p>
-    <w:p>
-      <w:pPr>
-        <w:pStyle w:val="ListParagraph"/>
-        <w:numPr>
-          <w:ilvl w:val="0"/>
-          <w:numId w:val="1"/>
-        </w:numPr>
-      </w:pPr>
-      <w:r>
-        <w:t>Order of operations</w:t>
-      </w:r>
-    </w:p>
-    <w:p>
-      <w:pPr>
-        <w:pStyle w:val="ListParagraph"/>
-        <w:numPr>
-          <w:ilvl w:val="1"/>
-          <w:numId w:val="1"/>
-        </w:numPr>
-      </w:pPr>
-      <w:r>
-        <w:t>Parentheses</w:t>
-      </w:r>
-    </w:p>
-    <w:p>
-      <w:pPr>
-        <w:pStyle w:val="ListParagraph"/>
-        <w:numPr>
-          <w:ilvl w:val="1"/>
-          <w:numId w:val="1"/>
-        </w:numPr>
-      </w:pPr>
-      <w:r>
-        <w:t>Exponentiation</w:t>
-      </w:r>
-    </w:p>
-    <w:p>
-      <w:pPr>
-        <w:pStyle w:val="ListParagraph"/>
-        <w:numPr>
-          <w:ilvl w:val="2"/>
-          <w:numId w:val="1"/>
-        </w:numPr>
-      </w:pPr>
-      <w:r>
-        <w:t>Right-hand side expression (exponent) precedes the exponentiation</w:t>
-      </w:r>
-    </w:p>
-    <w:p>
-      <w:pPr>
-        <w:pStyle w:val="ListParagraph"/>
-        <w:numPr>
-          <w:ilvl w:val="2"/>
-          <w:numId w:val="1"/>
-        </w:numPr>
-      </w:pPr>
-      <w:r>
-        <w:t>Determine size of exponent expression???</w:t>
-      </w:r>
-    </w:p>
-    <w:p>
-      <w:pPr>
-        <w:pStyle w:val="ListParagraph"/>
-        <w:numPr>
-          <w:ilvl w:val="1"/>
-          <w:numId w:val="1"/>
-        </w:numPr>
-      </w:pPr>
-      <w:r>
-        <w:t>Multiplication, division, modulo</w:t>
-      </w:r>
-    </w:p>
-    <w:p>
-      <w:pPr>
-        <w:pStyle w:val="ListParagraph"/>
-        <w:numPr>
-          <w:ilvl w:val="1"/>
-          <w:numId w:val="1"/>
-        </w:numPr>
-      </w:pPr>
-      <w:r>
-        <w:t>Addition, subtraction</w:t>
-      </w:r>
-    </w:p>
-    <w:p>
-      <w:pPr>
-        <w:pStyle w:val="ListParagraph"/>
-        <w:numPr>
-          <w:ilvl w:val="0"/>
-          <w:numId w:val="1"/>
-        </w:numPr>
-      </w:pPr>
-      <w:r>
-        <w:t>Terminal symbol characteristics</w:t>
-      </w:r>
-    </w:p>
-    <w:p>
-      <w:pPr>
-        <w:pStyle w:val="ListParagraph"/>
-        <w:numPr>
-          <w:ilvl w:val="1"/>
-          <w:numId w:val="1"/>
-        </w:numPr>
-      </w:pPr>
-      <w:r>
-        <w:t>Numerals</w:t>
-      </w:r>
-    </w:p>
-    <w:p>
-      <w:pPr>
-        <w:pStyle w:val="ListParagraph"/>
-        <w:numPr>
-          <w:ilvl w:val="2"/>
-          <w:numId w:val="1"/>
-        </w:numPr>
-      </w:pPr>
-      <w:r>
-        <w:t>Can go anywhere. No special rules</w:t>
-      </w:r>
-    </w:p>
-    <w:p>
-      <w:pPr>
-        <w:pStyle w:val="ListParagraph"/>
-        <w:numPr>
-          <w:ilvl w:val="2"/>
-          <w:numId w:val="1"/>
-        </w:numPr>
-      </w:pPr>
-      <w:r>
-        <w:t>Sequences of any length (greater than zero)</w:t>
-      </w:r>
-    </w:p>
-    <w:p>
-      <w:pPr>
-        <w:pStyle w:val="ListParagraph"/>
-        <w:numPr>
-          <w:ilvl w:val="1"/>
-          <w:numId w:val="1"/>
-        </w:numPr>
-      </w:pPr>
-      <w:r>
-        <w:t>Variables (alphabetic characters)</w:t>
-      </w:r>
-    </w:p>
-    <w:p>
-      <w:pPr>
-        <w:pStyle w:val="ListParagraph"/>
-        <w:numPr>
-          <w:ilvl w:val="2"/>
-          <w:numId w:val="1"/>
-        </w:numPr>
-      </w:pPr>
-      <w:r>
-        <w:lastRenderedPageBreak/>
-        <w:t>Go anywhere numerals go</w:t>
-      </w:r>
-    </w:p>
-    <w:p>
-      <w:pPr>
-        <w:pStyle w:val="ListParagraph"/>
-        <w:numPr>
-          <w:ilvl w:val="2"/>
-          <w:numId w:val="1"/>
-        </w:numPr>
-      </w:pPr>
-      <w:r>
-        <w:t>Single character sequences only</w:t>
-      </w:r>
-    </w:p>
-    <w:p>
-      <w:pPr>
-        <w:pStyle w:val="ListParagraph"/>
-        <w:numPr>
-          <w:ilvl w:val="1"/>
-          <w:numId w:val="1"/>
-        </w:numPr>
-      </w:pPr>
-      <w:r>
-        <w:t xml:space="preserve">Left </w:t>
-      </w:r>
-      <w:r>
-        <w:t>parenthesis</w:t>
-      </w:r>
-      <w:r>
-        <w:t xml:space="preserve"> – ‘(‘</w:t>
-      </w:r>
-    </w:p>
-    <w:p>
-      <w:pPr>
-        <w:pStyle w:val="ListParagraph"/>
-        <w:numPr>
-          <w:ilvl w:val="2"/>
-          <w:numId w:val="1"/>
-        </w:numPr>
-      </w:pPr>
-      <w:r>
-        <w:t xml:space="preserve">–First character, or </w:t>
-      </w:r>
-      <w:proofErr w:type="gramStart"/>
-      <w:r>
-        <w:t>(!(</w:t>
-      </w:r>
-      <w:proofErr w:type="gramEnd"/>
-      <w:r>
-        <w:t xml:space="preserve">preceded by number, variable, right </w:t>
-      </w:r>
-      <w:r>
-        <w:t>parenthesis</w:t>
-      </w:r>
-      <w:r>
-        <w:t xml:space="preserve">) &amp;&amp; (followed by number, variable, minus, left </w:t>
-      </w:r>
-      <w:r>
-        <w:t>parenthesis</w:t>
-      </w:r>
-      <w:r>
-        <w:t>))</w:t>
-      </w:r>
-    </w:p>
-    <w:p>
-      <w:pPr>
-        <w:pStyle w:val="ListParagraph"/>
-        <w:numPr>
-          <w:ilvl w:val="2"/>
-          <w:numId w:val="1"/>
-        </w:numPr>
-      </w:pPr>
-      <w:r>
-        <w:t>If present, is start of expression</w:t>
-      </w:r>
-    </w:p>
-    <w:p>
-      <w:pPr>
-        <w:pStyle w:val="ListParagraph"/>
-        <w:numPr>
-          <w:ilvl w:val="3"/>
-          <w:numId w:val="1"/>
-        </w:numPr>
-      </w:pPr>
-      <w:r>
-        <w:t xml:space="preserve">Must be as start of string or preceded by an operator or left </w:t>
-      </w:r>
-      <w:r>
-        <w:t>parenthesis</w:t>
-      </w:r>
-    </w:p>
-    <w:p>
-      <w:pPr>
-        <w:pStyle w:val="ListParagraph"/>
-        <w:numPr>
-          <w:ilvl w:val="3"/>
-          <w:numId w:val="1"/>
-        </w:numPr>
-      </w:pPr>
-      <w:r>
-        <w:t xml:space="preserve">Cannot be preceded by right </w:t>
-      </w:r>
-      <w:r>
-        <w:t>parenthesis</w:t>
-      </w:r>
-      <w:r>
-        <w:t>, a numeral, or a variable</w:t>
-      </w:r>
-    </w:p>
-    <w:p>
-      <w:pPr>
-        <w:pStyle w:val="ListParagraph"/>
-        <w:numPr>
-          <w:ilvl w:val="2"/>
-          <w:numId w:val="1"/>
-        </w:numPr>
-      </w:pPr>
-      <w:r>
-        <w:t xml:space="preserve">Cannot be followed directly by a right </w:t>
-      </w:r>
-      <w:r>
-        <w:t>parenthesis</w:t>
-      </w:r>
-      <w:r>
-        <w:t>, or an operator</w:t>
-      </w:r>
-      <w:r>
-        <w:t xml:space="preserve"> (except unary minus)</w:t>
-      </w:r>
-    </w:p>
-    <w:p>
-      <w:pPr>
-        <w:pStyle w:val="ListParagraph"/>
-        <w:numPr>
-          <w:ilvl w:val="2"/>
-          <w:numId w:val="1"/>
-        </w:numPr>
-      </w:pPr>
-      <w:r>
-        <w:t xml:space="preserve">Must be followed by a left </w:t>
-      </w:r>
-      <w:r>
-        <w:t>parenthesis</w:t>
-      </w:r>
-      <w:r>
-        <w:t>, a numeral, a variable</w:t>
-      </w:r>
-      <w:r>
-        <w:t xml:space="preserve"> or a unary minus</w:t>
-      </w:r>
-    </w:p>
-    <w:p>
-      <w:pPr>
-        <w:pStyle w:val="ListParagraph"/>
-        <w:numPr>
-          <w:ilvl w:val="2"/>
-          <w:numId w:val="1"/>
-        </w:numPr>
-      </w:pPr>
-      <w:r>
-        <w:t xml:space="preserve">Must be followed eventually by a matching right </w:t>
-      </w:r>
-      <w:r>
-        <w:t>parenthesis</w:t>
-      </w:r>
-      <w:r>
-        <w:t>, at the other end of the expression</w:t>
-      </w:r>
-    </w:p>
-    <w:p>
-      <w:pPr>
-        <w:pStyle w:val="ListParagraph"/>
-        <w:numPr>
-          <w:ilvl w:val="2"/>
-          <w:numId w:val="1"/>
-        </w:numPr>
-      </w:pPr>
-      <w:r>
-        <w:t xml:space="preserve">Cannot be </w:t>
-      </w:r>
-      <w:proofErr w:type="gramStart"/>
-      <w:r>
-        <w:t>last</w:t>
-      </w:r>
-      <w:proofErr w:type="gramEnd"/>
-      <w:r>
-        <w:t xml:space="preserve"> character</w:t>
-      </w:r>
-    </w:p>
-    <w:p>
-      <w:pPr>
-        <w:pStyle w:val="ListParagraph"/>
-        <w:numPr>
-          <w:ilvl w:val="1"/>
-          <w:numId w:val="1"/>
-        </w:numPr>
-      </w:pPr>
-      <w:r>
-        <w:t xml:space="preserve">Right </w:t>
-      </w:r>
-      <w:r>
-        <w:t>parenthesis</w:t>
-      </w:r>
-      <w:r>
-        <w:t xml:space="preserve"> – ‘)’</w:t>
-      </w:r>
-    </w:p>
-    <w:p>
-      <w:pPr>
-        <w:pStyle w:val="ListParagraph"/>
-        <w:numPr>
-          <w:ilvl w:val="2"/>
-          <w:numId w:val="1"/>
-        </w:numPr>
-      </w:pPr>
-      <w:r>
-        <w:t xml:space="preserve">–Last character, ((preceded by number, variable, right </w:t>
-      </w:r>
-      <w:r>
-        <w:t>parenthesis</w:t>
-      </w:r>
-      <w:r>
-        <w:t>) &amp;</w:t>
-      </w:r>
-      <w:proofErr w:type="gramStart"/>
-      <w:r>
-        <w:t>&amp; !</w:t>
-      </w:r>
-      <w:proofErr w:type="gramEnd"/>
-      <w:r>
-        <w:t xml:space="preserve">(followed by number, variable, left </w:t>
-      </w:r>
-      <w:r>
-        <w:t>parenthesis</w:t>
-      </w:r>
-      <w:r>
-        <w:t>))</w:t>
-      </w:r>
-    </w:p>
-    <w:p>
-      <w:pPr>
-        <w:pStyle w:val="ListParagraph"/>
-        <w:numPr>
-          <w:ilvl w:val="2"/>
-          <w:numId w:val="1"/>
-        </w:numPr>
-      </w:pPr>
-      <w:r>
-        <w:t>If present, is end of expression</w:t>
-      </w:r>
-    </w:p>
-    <w:p>
-      <w:pPr>
-        <w:pStyle w:val="ListParagraph"/>
-        <w:numPr>
-          <w:ilvl w:val="3"/>
-          <w:numId w:val="1"/>
-        </w:numPr>
-      </w:pPr>
-      <w:r>
-        <w:t xml:space="preserve">Must be end of string or followed by an operator or right </w:t>
-      </w:r>
-      <w:r>
-        <w:t>parenthesis</w:t>
-      </w:r>
-    </w:p>
-    <w:p>
-      <w:pPr>
-        <w:pStyle w:val="ListParagraph"/>
-        <w:numPr>
-          <w:ilvl w:val="3"/>
-          <w:numId w:val="1"/>
-        </w:numPr>
-      </w:pPr>
-      <w:r>
-        <w:t xml:space="preserve">Cannot be followed by left </w:t>
-      </w:r>
-      <w:r>
-        <w:t>parenthesis</w:t>
-      </w:r>
-      <w:r>
-        <w:t>, numeral, variable</w:t>
-      </w:r>
-    </w:p>
-    <w:p>
-      <w:pPr>
-        <w:pStyle w:val="ListParagraph"/>
-        <w:numPr>
-          <w:ilvl w:val="2"/>
-          <w:numId w:val="1"/>
-        </w:numPr>
-      </w:pPr>
-      <w:r>
-        <w:t xml:space="preserve">Cannot be preceded directly by a left </w:t>
-      </w:r>
-      <w:r>
-        <w:t>parenthesis</w:t>
-      </w:r>
-      <w:r>
-        <w:t>, or an operator</w:t>
-      </w:r>
-    </w:p>
-    <w:p>
-      <w:pPr>
-        <w:pStyle w:val="ListParagraph"/>
-        <w:numPr>
-          <w:ilvl w:val="2"/>
-          <w:numId w:val="1"/>
-        </w:numPr>
-      </w:pPr>
-      <w:r>
-        <w:lastRenderedPageBreak/>
-        <w:t xml:space="preserve">Must be preceded by right </w:t>
-      </w:r>
-      <w:r>
-        <w:t>parenthesis</w:t>
-      </w:r>
-      <w:r>
-        <w:t>, number, variable</w:t>
-      </w:r>
-    </w:p>
-    <w:p>
-      <w:pPr>
-        <w:pStyle w:val="ListParagraph"/>
-        <w:numPr>
-          <w:ilvl w:val="2"/>
-          <w:numId w:val="1"/>
-        </w:numPr>
-      </w:pPr>
-      <w:r>
-        <w:t xml:space="preserve">Must be preceded (not directly) by matching left </w:t>
-      </w:r>
-      <w:r>
-        <w:t>parenthesis</w:t>
-      </w:r>
-      <w:r>
-        <w:t xml:space="preserve"> at beginning of expression</w:t>
-      </w:r>
-    </w:p>
-    <w:p>
-      <w:pPr>
-        <w:pStyle w:val="ListParagraph"/>
-        <w:numPr>
-          <w:ilvl w:val="2"/>
-          <w:numId w:val="1"/>
-        </w:numPr>
-      </w:pPr>
-      <w:r>
-        <w:t>Cannot be first character</w:t>
-      </w:r>
-    </w:p>
-    <w:p>
-      <w:pPr>
-        <w:pStyle w:val="ListParagraph"/>
-        <w:numPr>
-          <w:ilvl w:val="1"/>
-          <w:numId w:val="1"/>
-        </w:numPr>
-      </w:pPr>
-      <w:r>
-        <w:t>Minus – ‘</w:t>
-      </w:r>
-      <w:proofErr w:type="gramStart"/>
-      <w:r>
-        <w:t>-‘</w:t>
-      </w:r>
-      <w:proofErr w:type="gramEnd"/>
-    </w:p>
-    <w:p>
-      <w:pPr>
-        <w:pStyle w:val="ListParagraph"/>
-        <w:numPr>
-          <w:ilvl w:val="2"/>
-          <w:numId w:val="1"/>
-        </w:numPr>
-      </w:pPr>
-      <w:r>
-        <w:t xml:space="preserve">If first character, following character must be number, variable, left </w:t>
-      </w:r>
-      <w:r>
-        <w:t>parenthesis</w:t>
-      </w:r>
-    </w:p>
-    <w:p>
-      <w:pPr>
-        <w:pStyle w:val="ListParagraph"/>
-        <w:numPr>
-          <w:ilvl w:val="2"/>
-          <w:numId w:val="1"/>
-        </w:numPr>
-      </w:pPr>
-      <w:r>
-        <w:t xml:space="preserve">If </w:t>
-      </w:r>
-      <w:proofErr w:type="gramStart"/>
-      <w:r>
-        <w:t>p</w:t>
-      </w:r>
-      <w:r>
-        <w:t>receding</w:t>
-      </w:r>
-      <w:proofErr w:type="gramEnd"/>
-      <w:r>
-        <w:t xml:space="preserve"> character is not number, variable, right </w:t>
-      </w:r>
-      <w:r>
-        <w:t>parenthesis</w:t>
-      </w:r>
-      <w:r>
-        <w:t xml:space="preserve">, following character must be number, variable, </w:t>
-      </w:r>
-      <w:r>
-        <w:t>left</w:t>
-      </w:r>
-      <w:r>
-        <w:t xml:space="preserve"> </w:t>
-      </w:r>
-      <w:r>
-        <w:t>parenthesis</w:t>
-      </w:r>
-    </w:p>
-    <w:p>
-      <w:pPr>
-        <w:pStyle w:val="ListParagraph"/>
-        <w:numPr>
-          <w:ilvl w:val="2"/>
-          <w:numId w:val="1"/>
-        </w:numPr>
-      </w:pPr>
-      <w:r>
-        <w:t xml:space="preserve">Otherwise, following character must be number, variable, minus, left </w:t>
-      </w:r>
-      <w:r>
-        <w:t>parenthesis</w:t>
-      </w:r>
-    </w:p>
-    <w:p>
-      <w:pPr>
-        <w:pStyle w:val="ListParagraph"/>
-        <w:numPr>
-          <w:ilvl w:val="2"/>
-          <w:numId w:val="1"/>
-        </w:numPr>
-      </w:pPr>
-      <w:r>
-        <w:t>Cannot be end of expression or end of string</w:t>
-      </w:r>
-    </w:p>
-    <w:p>
-      <w:pPr>
-        <w:pStyle w:val="ListParagraph"/>
-        <w:numPr>
-          <w:ilvl w:val="1"/>
-          <w:numId w:val="1"/>
-        </w:numPr>
-      </w:pPr>
-      <w:r>
-        <w:t>Other operators – ‘+’</w:t>
-      </w:r>
-      <w:proofErr w:type="gramStart"/>
-      <w:r>
-        <w:t>, ’</w:t>
-      </w:r>
-      <w:proofErr w:type="gramEnd"/>
-      <w:r>
-        <w:t>*’, ‘/’, ‘%’, ‘^’ (plus, times, divide, modulo, exponent)</w:t>
+        <w:t>Other operators – ‘+’, ’*’, ‘/’, ‘%’, ‘^’ (plus, times, divide, modulo, exponent)</w:t>
       </w:r>
     </w:p>
     <w:p>

</xml_diff>